<commit_message>
Adding the second version of the .docx test
</commit_message>
<xml_diff>
--- a/GitTest1.docx
+++ b/GitTest1.docx
@@ -11,6 +11,12 @@
     <w:p>
       <w:r>
         <w:t>This is the first line, created 12:17pm on 12/13/2019</w:t>
+      </w:r>
+    </w:p>
+    <w:p/>
+    <w:p>
+      <w:r>
+        <w:t>Now I’m adding the second line at 12:18pm</w:t>
       </w:r>
       <w:bookmarkStart w:id="0" w:name="_GoBack"/>
       <w:bookmarkEnd w:id="0"/>

</xml_diff>